<commit_message>
mod 4 + mod 5
</commit_message>
<xml_diff>
--- a/mod4_prog_avanzada_python/l3_01_Diagrama_de_clases.docx
+++ b/mod4_prog_avanzada_python/l3_01_Diagrama_de_clases.docx
@@ -30,6 +30,9 @@
     </w:p>
     <w:p>
       <w:r>
+        <w:rPr>
+          <w:noProof/>
+        </w:rPr>
         <w:drawing>
           <wp:anchor distT="0" distB="0" distL="114300" distR="114300" simplePos="0" relativeHeight="251658240" behindDoc="0" locked="0" layoutInCell="1" allowOverlap="1">
             <wp:simplePos x="0" y="0"/>
@@ -87,13 +90,7 @@
         </w:drawing>
       </w:r>
       <w:r>
-        <w:t xml:space="preserve"> </w:t>
-      </w:r>
-      <w:r>
-        <w:t>Las clases</w:t>
-      </w:r>
-      <w:r>
-        <w:t xml:space="preserve"> se representan como rectángulos con 3 secciones. </w:t>
+        <w:t xml:space="preserve"> Las clases se representan como rectángulos con 3 secciones. </w:t>
       </w:r>
     </w:p>
     <w:p>
@@ -175,6 +172,9 @@
     </w:p>
     <w:p>
       <w:r>
+        <w:rPr>
+          <w:noProof/>
+        </w:rPr>
         <w:drawing>
           <wp:anchor distT="0" distB="0" distL="114300" distR="114300" simplePos="0" relativeHeight="251659264" behindDoc="0" locked="0" layoutInCell="1" allowOverlap="1" wp14:anchorId="0F26960B" wp14:editId="5656E961">
             <wp:simplePos x="0" y="0"/>
@@ -393,6 +393,9 @@
     </w:p>
     <w:p>
       <w:r>
+        <w:rPr>
+          <w:noProof/>
+        </w:rPr>
         <w:drawing>
           <wp:inline distT="0" distB="0" distL="0" distR="0" wp14:anchorId="6CB0A1F3" wp14:editId="2ADAE8B2">
             <wp:extent cx="6443133" cy="937021"/>
@@ -437,6 +440,9 @@
     </w:p>
     <w:p>
       <w:r>
+        <w:rPr>
+          <w:noProof/>
+        </w:rPr>
         <w:drawing>
           <wp:anchor distT="0" distB="0" distL="114300" distR="114300" simplePos="0" relativeHeight="251660288" behindDoc="0" locked="0" layoutInCell="1" allowOverlap="1" wp14:anchorId="49C2B263" wp14:editId="4D425768">
             <wp:simplePos x="0" y="0"/>
@@ -513,6 +519,9 @@
     </w:p>
     <w:p>
       <w:r>
+        <w:rPr>
+          <w:noProof/>
+        </w:rPr>
         <w:drawing>
           <wp:anchor distT="0" distB="0" distL="114300" distR="114300" simplePos="0" relativeHeight="251661312" behindDoc="0" locked="0" layoutInCell="1" allowOverlap="1">
             <wp:simplePos x="457200" y="4969933"/>
@@ -574,6 +583,9 @@
     <w:p/>
     <w:p>
       <w:r>
+        <w:rPr>
+          <w:noProof/>
+        </w:rPr>
         <w:lastRenderedPageBreak/>
         <w:drawing>
           <wp:anchor distT="0" distB="0" distL="114300" distR="114300" simplePos="0" relativeHeight="251662336" behindDoc="0" locked="0" layoutInCell="1" allowOverlap="1">
@@ -650,6 +662,9 @@
     </w:p>
     <w:p>
       <w:r>
+        <w:rPr>
+          <w:noProof/>
+        </w:rPr>
         <w:drawing>
           <wp:inline distT="0" distB="0" distL="0" distR="0" wp14:anchorId="198A4C9F" wp14:editId="4E2BA851">
             <wp:extent cx="5610458" cy="4368800"/>
@@ -686,7 +701,55 @@
           </wp:inline>
         </w:drawing>
       </w:r>
+    </w:p>
+    <w:p/>
+    <w:p/>
+    <w:p/>
+    <w:p>
+      <w:r>
+        <w:lastRenderedPageBreak/>
+        <w:t>Diagrama de clases de una veterinaria hecho en clases</w:t>
+      </w:r>
+    </w:p>
+    <w:p>
       <w:bookmarkStart w:id="0" w:name="_GoBack"/>
+      <w:r>
+        <w:drawing>
+          <wp:inline distT="0" distB="0" distL="0" distR="0" wp14:anchorId="62DA9E3A" wp14:editId="042DF7A3">
+            <wp:extent cx="6858000" cy="4336415"/>
+            <wp:effectExtent l="0" t="0" r="0" b="6985"/>
+            <wp:docPr id="8" name="Imagen 8"/>
+            <wp:cNvGraphicFramePr>
+              <a:graphicFrameLocks xmlns:a="http://schemas.openxmlformats.org/drawingml/2006/main" noChangeAspect="1"/>
+            </wp:cNvGraphicFramePr>
+            <a:graphic xmlns:a="http://schemas.openxmlformats.org/drawingml/2006/main">
+              <a:graphicData uri="http://schemas.openxmlformats.org/drawingml/2006/picture">
+                <pic:pic xmlns:pic="http://schemas.openxmlformats.org/drawingml/2006/picture">
+                  <pic:nvPicPr>
+                    <pic:cNvPr id="1" name=""/>
+                    <pic:cNvPicPr/>
+                  </pic:nvPicPr>
+                  <pic:blipFill>
+                    <a:blip r:embed="rId12"/>
+                    <a:stretch>
+                      <a:fillRect/>
+                    </a:stretch>
+                  </pic:blipFill>
+                  <pic:spPr>
+                    <a:xfrm>
+                      <a:off x="0" y="0"/>
+                      <a:ext cx="6858000" cy="4336415"/>
+                    </a:xfrm>
+                    <a:prstGeom prst="rect">
+                      <a:avLst/>
+                    </a:prstGeom>
+                  </pic:spPr>
+                </pic:pic>
+              </a:graphicData>
+            </a:graphic>
+          </wp:inline>
+        </w:drawing>
+      </w:r>
       <w:bookmarkEnd w:id="0"/>
     </w:p>
     <w:sectPr>

</xml_diff>